<commit_message>
added last touches on documention
</commit_message>
<xml_diff>
--- a/READ ME/Project Documentation File.docx
+++ b/READ ME/Project Documentation File.docx
@@ -829,37 +829,12 @@
           <w:szCs w:val="24"/>
         </w:rPr>
       </w:pPr>
-      <w:proofErr w:type="spellStart"/>
-      <w:r>
-        <w:rPr>
-          <w:sz w:val="24"/>
-          <w:szCs w:val="24"/>
-        </w:rPr>
-        <w:t>Esam</w:t>
-      </w:r>
-      <w:proofErr w:type="spellEnd"/>
-      <w:r>
-        <w:rPr>
-          <w:sz w:val="24"/>
-          <w:szCs w:val="24"/>
-        </w:rPr>
-        <w:t xml:space="preserve"> </w:t>
-      </w:r>
-      <w:proofErr w:type="spellStart"/>
-      <w:r>
-        <w:rPr>
-          <w:sz w:val="24"/>
-          <w:szCs w:val="24"/>
-        </w:rPr>
-        <w:t>harrus</w:t>
-      </w:r>
-      <w:proofErr w:type="spellEnd"/>
-      <w:r>
-        <w:rPr>
-          <w:sz w:val="24"/>
-          <w:szCs w:val="24"/>
-        </w:rPr>
-        <w:t xml:space="preserve"> – SCRUM Master</w:t>
+      <w:r>
+        <w:rPr>
+          <w:sz w:val="24"/>
+          <w:szCs w:val="24"/>
+        </w:rPr>
+        <w:t>Esam harrus – SCRUM Master</w:t>
       </w:r>
     </w:p>
     <w:p>
@@ -2773,10 +2748,11 @@
             <w14:round/>
           </w14:textOutline>
         </w:rPr>
-        <w:t xml:space="preserve">Other libraries </w:t>
-      </w:r>
-      <w:proofErr w:type="gramStart"/>
-      <w:r>
+        <w:t>Other libraries used : Bcryert for Hashing and comparing the password , mongoose ODM for designing the schema of the database and interacting with it, JWD for signing token for the user and admin when they sign in and validating that token</w:t>
+      </w:r>
+    </w:p>
+    <w:p>
+      <w:pPr>
         <w:rPr>
           <w:sz w:val="24"/>
           <w:szCs w:val="24"/>
@@ -2786,9 +2762,7 @@
             <w14:round/>
           </w14:textOutline>
         </w:rPr>
-        <w:t>used :</w:t>
-      </w:r>
-      <w:proofErr w:type="gramEnd"/>
+      </w:pPr>
       <w:r>
         <w:rPr>
           <w:sz w:val="24"/>
@@ -2799,10 +2773,11 @@
             <w14:round/>
           </w14:textOutline>
         </w:rPr>
-        <w:t xml:space="preserve"> </w:t>
-      </w:r>
-      <w:proofErr w:type="spellStart"/>
-      <w:r>
+        <w:t>Bootstrap for styling the components.</w:t>
+      </w:r>
+    </w:p>
+    <w:p>
+      <w:pPr>
         <w:rPr>
           <w:sz w:val="24"/>
           <w:szCs w:val="24"/>
@@ -2812,9 +2787,7 @@
             <w14:round/>
           </w14:textOutline>
         </w:rPr>
-        <w:t>Bcryert</w:t>
-      </w:r>
-      <w:proofErr w:type="spellEnd"/>
+      </w:pPr>
       <w:r>
         <w:rPr>
           <w:sz w:val="24"/>
@@ -2825,99 +2798,7 @@
             <w14:round/>
           </w14:textOutline>
         </w:rPr>
-        <w:t xml:space="preserve"> for Hashing and comparing the password , mongoose ODM for designing the schema of the database and interacting with it, JWD for signing token for the user and admin when they sign in and validating that token</w:t>
-      </w:r>
-    </w:p>
-    <w:p>
-      <w:pPr>
-        <w:rPr>
-          <w:sz w:val="24"/>
-          <w:szCs w:val="24"/>
-          <w14:textOutline w14:w="0" w14:cap="flat" w14:cmpd="sng" w14:algn="ctr">
-            <w14:noFill/>
-            <w14:prstDash w14:val="solid"/>
-            <w14:round/>
-          </w14:textOutline>
-        </w:rPr>
-      </w:pPr>
-      <w:r>
-        <w:rPr>
-          <w:sz w:val="24"/>
-          <w:szCs w:val="24"/>
-          <w14:textOutline w14:w="0" w14:cap="flat" w14:cmpd="sng" w14:algn="ctr">
-            <w14:noFill/>
-            <w14:prstDash w14:val="solid"/>
-            <w14:round/>
-          </w14:textOutline>
-        </w:rPr>
-        <w:t>Bootstrap for styling the components.</w:t>
-      </w:r>
-    </w:p>
-    <w:p>
-      <w:pPr>
-        <w:rPr>
-          <w:sz w:val="24"/>
-          <w:szCs w:val="24"/>
-          <w14:textOutline w14:w="0" w14:cap="flat" w14:cmpd="sng" w14:algn="ctr">
-            <w14:noFill/>
-            <w14:prstDash w14:val="solid"/>
-            <w14:round/>
-          </w14:textOutline>
-        </w:rPr>
-      </w:pPr>
-      <w:proofErr w:type="spellStart"/>
-      <w:r>
-        <w:rPr>
-          <w:sz w:val="24"/>
-          <w:szCs w:val="24"/>
-          <w14:textOutline w14:w="0" w14:cap="flat" w14:cmpd="sng" w14:algn="ctr">
-            <w14:noFill/>
-            <w14:prstDash w14:val="solid"/>
-            <w14:round/>
-          </w14:textOutline>
-        </w:rPr>
-        <w:t>OMDb</w:t>
-      </w:r>
-      <w:proofErr w:type="spellEnd"/>
-      <w:r>
-        <w:rPr>
-          <w:sz w:val="24"/>
-          <w:szCs w:val="24"/>
-          <w14:textOutline w14:w="0" w14:cap="flat" w14:cmpd="sng" w14:algn="ctr">
-            <w14:noFill/>
-            <w14:prstDash w14:val="solid"/>
-            <w14:round/>
-          </w14:textOutline>
-        </w:rPr>
-        <w:t xml:space="preserve"> </w:t>
-      </w:r>
-      <w:proofErr w:type="spellStart"/>
-      <w:proofErr w:type="gramStart"/>
-      <w:r>
-        <w:rPr>
-          <w:sz w:val="24"/>
-          <w:szCs w:val="24"/>
-          <w14:textOutline w14:w="0" w14:cap="flat" w14:cmpd="sng" w14:algn="ctr">
-            <w14:noFill/>
-            <w14:prstDash w14:val="solid"/>
-            <w14:round/>
-          </w14:textOutline>
-        </w:rPr>
-        <w:t>API,and</w:t>
-      </w:r>
-      <w:proofErr w:type="spellEnd"/>
-      <w:proofErr w:type="gramEnd"/>
-      <w:r>
-        <w:rPr>
-          <w:sz w:val="24"/>
-          <w:szCs w:val="24"/>
-          <w14:textOutline w14:w="0" w14:cap="flat" w14:cmpd="sng" w14:algn="ctr">
-            <w14:noFill/>
-            <w14:prstDash w14:val="solid"/>
-            <w14:round/>
-          </w14:textOutline>
-        </w:rPr>
-        <w:t xml:space="preserve"> movie trailer </w:t>
+        <w:t xml:space="preserve">OMDb API,and movie trailer </w:t>
       </w:r>
       <w:r>
         <w:rPr>
@@ -3182,17 +3063,102 @@
           <w:sz w:val="24"/>
           <w:szCs w:val="24"/>
         </w:rPr>
-        <w:t xml:space="preserve">Also Mohamed fared and </w:t>
-      </w:r>
-      <w:proofErr w:type="spellStart"/>
-      <w:r>
-        <w:rPr>
-          <w:sz w:val="24"/>
-          <w:szCs w:val="24"/>
-        </w:rPr>
-        <w:t>ali</w:t>
-      </w:r>
-      <w:proofErr w:type="spellEnd"/>
+        <w:t>Also Mohamed fared and ali jalal helped by building some controller functions</w:t>
+      </w:r>
+    </w:p>
+    <w:p>
+      <w:pPr>
+        <w:rPr>
+          <w:sz w:val="24"/>
+          <w:szCs w:val="24"/>
+        </w:rPr>
+      </w:pPr>
+      <w:r>
+        <w:rPr>
+          <w:sz w:val="24"/>
+          <w:szCs w:val="24"/>
+        </w:rPr>
+        <w:t xml:space="preserve">For the front-end it was built entirely by Essam and Ali Jalal, Mohamed fared also helped build a good portion of the controllers </w:t>
+      </w:r>
+    </w:p>
+    <w:p>
+      <w:pPr>
+        <w:rPr>
+          <w:sz w:val="24"/>
+          <w:szCs w:val="24"/>
+        </w:rPr>
+      </w:pPr>
+      <w:r>
+        <w:rPr>
+          <w:sz w:val="24"/>
+          <w:szCs w:val="24"/>
+        </w:rPr>
+        <w:t xml:space="preserve">For the design </w:t>
+      </w:r>
+      <w:r>
+        <w:rPr>
+          <w:sz w:val="24"/>
+          <w:szCs w:val="24"/>
+        </w:rPr>
+        <w:t xml:space="preserve">and the styling, Ali Jalal played a </w:t>
+      </w:r>
+      <w:r>
+        <w:rPr>
+          <w:sz w:val="24"/>
+          <w:szCs w:val="24"/>
+        </w:rPr>
+        <w:t>tremendous</w:t>
+      </w:r>
+      <w:r>
+        <w:rPr>
+          <w:sz w:val="24"/>
+          <w:szCs w:val="24"/>
+        </w:rPr>
+        <w:t xml:space="preserve"> role.</w:t>
+      </w:r>
+    </w:p>
+    <w:p>
+      <w:pPr>
+        <w:rPr>
+          <w:sz w:val="24"/>
+          <w:szCs w:val="24"/>
+        </w:rPr>
+      </w:pPr>
+      <w:r>
+        <w:rPr>
+          <w:sz w:val="24"/>
+          <w:szCs w:val="24"/>
+        </w:rPr>
+        <w:t>Over</w:t>
+      </w:r>
+      <w:r>
+        <w:rPr>
+          <w:sz w:val="24"/>
+          <w:szCs w:val="24"/>
+        </w:rPr>
+        <w:t>-</w:t>
+      </w:r>
+      <w:r>
+        <w:rPr>
+          <w:sz w:val="24"/>
+          <w:szCs w:val="24"/>
+        </w:rPr>
+        <w:t xml:space="preserve">All Everyone played a </w:t>
+      </w:r>
+      <w:r>
+        <w:rPr>
+          <w:sz w:val="24"/>
+          <w:szCs w:val="24"/>
+        </w:rPr>
+        <w:t>crucial</w:t>
+      </w:r>
+      <w:r>
+        <w:rPr>
+          <w:sz w:val="24"/>
+          <w:szCs w:val="24"/>
+        </w:rPr>
+        <w:t xml:space="preserve"> Role in making this Project Look</w:t>
+      </w:r>
       <w:r>
         <w:rPr>
           <w:sz w:val="24"/>
@@ -3200,131 +3166,14 @@
         </w:rPr>
         <w:t xml:space="preserve"> </w:t>
       </w:r>
-      <w:proofErr w:type="spellStart"/>
-      <w:r>
-        <w:rPr>
-          <w:sz w:val="24"/>
-          <w:szCs w:val="24"/>
-        </w:rPr>
-        <w:t>jalal</w:t>
-      </w:r>
-      <w:proofErr w:type="spellEnd"/>
-      <w:r>
-        <w:rPr>
-          <w:sz w:val="24"/>
-          <w:szCs w:val="24"/>
-        </w:rPr>
-        <w:t xml:space="preserve"> helped by building some controller functions</w:t>
-      </w:r>
-    </w:p>
-    <w:p>
-      <w:pPr>
-        <w:rPr>
-          <w:sz w:val="24"/>
-          <w:szCs w:val="24"/>
-        </w:rPr>
-      </w:pPr>
-      <w:r>
-        <w:rPr>
-          <w:sz w:val="24"/>
-          <w:szCs w:val="24"/>
-        </w:rPr>
-        <w:t xml:space="preserve">For the front-end its was built entirely by </w:t>
-      </w:r>
-      <w:proofErr w:type="spellStart"/>
-      <w:r>
-        <w:rPr>
-          <w:sz w:val="24"/>
-          <w:szCs w:val="24"/>
-        </w:rPr>
-        <w:t>Essam</w:t>
-      </w:r>
-      <w:proofErr w:type="spellEnd"/>
-      <w:r>
-        <w:rPr>
-          <w:sz w:val="24"/>
-          <w:szCs w:val="24"/>
-        </w:rPr>
-        <w:t xml:space="preserve"> and Ali Jalal, Mohamed fared also helped build a good portion of the controllers </w:t>
-      </w:r>
-    </w:p>
-    <w:p>
-      <w:pPr>
-        <w:rPr>
-          <w:sz w:val="24"/>
-          <w:szCs w:val="24"/>
-        </w:rPr>
-      </w:pPr>
-      <w:r>
-        <w:rPr>
-          <w:sz w:val="24"/>
-          <w:szCs w:val="24"/>
-        </w:rPr>
-        <w:t xml:space="preserve">For the design </w:t>
-      </w:r>
-      <w:r>
-        <w:rPr>
-          <w:sz w:val="24"/>
-          <w:szCs w:val="24"/>
-        </w:rPr>
-        <w:t xml:space="preserve">and the styling, Ali Jalal played a </w:t>
-      </w:r>
-      <w:r>
-        <w:rPr>
-          <w:sz w:val="24"/>
-          <w:szCs w:val="24"/>
-        </w:rPr>
-        <w:t>tremendous</w:t>
-      </w:r>
-      <w:r>
-        <w:rPr>
-          <w:sz w:val="24"/>
-          <w:szCs w:val="24"/>
-        </w:rPr>
-        <w:t xml:space="preserve"> role.</w:t>
-      </w:r>
-    </w:p>
-    <w:p>
-      <w:pPr>
-        <w:rPr>
-          <w:sz w:val="24"/>
-          <w:szCs w:val="24"/>
-        </w:rPr>
-      </w:pPr>
-      <w:r>
-        <w:rPr>
-          <w:sz w:val="24"/>
-          <w:szCs w:val="24"/>
-        </w:rPr>
-        <w:t>Over</w:t>
-      </w:r>
-      <w:r>
-        <w:rPr>
-          <w:sz w:val="24"/>
-          <w:szCs w:val="24"/>
-        </w:rPr>
-        <w:t>-</w:t>
-      </w:r>
-      <w:r>
-        <w:rPr>
-          <w:sz w:val="24"/>
-          <w:szCs w:val="24"/>
-        </w:rPr>
-        <w:t xml:space="preserve">All Everyone played a </w:t>
-      </w:r>
-      <w:r>
-        <w:rPr>
-          <w:sz w:val="24"/>
-          <w:szCs w:val="24"/>
-        </w:rPr>
-        <w:t>crucial</w:t>
-      </w:r>
-      <w:r>
-        <w:rPr>
-          <w:sz w:val="24"/>
-          <w:szCs w:val="24"/>
-        </w:rPr>
-        <w:t xml:space="preserve"> Role in making this Project Look and Word Beautiful  </w:t>
+      <w:bookmarkStart w:id="0" w:name="_GoBack"/>
+      <w:bookmarkEnd w:id="0"/>
+      <w:r>
+        <w:rPr>
+          <w:sz w:val="24"/>
+          <w:szCs w:val="24"/>
+        </w:rPr>
+        <w:t xml:space="preserve">Beautiful  </w:t>
       </w:r>
     </w:p>
     <w:p>
@@ -3433,10 +3282,10 @@
             <v:path o:extrusionok="f" gradientshapeok="t" o:connecttype="rect"/>
             <o:lock v:ext="edit" aspectratio="t"/>
           </v:shapetype>
-          <v:shape id="_x0000_i1028" type="#_x0000_t75" style="width:503.6pt;height:371.8pt" o:ole="">
+          <v:shape id="_x0000_i1025" type="#_x0000_t75" style="width:503.6pt;height:371.8pt" o:ole="">
             <v:imagedata r:id="rId11" o:title=""/>
           </v:shape>
-          <o:OLEObject Type="Embed" ProgID="Visio.Drawing.15" ShapeID="_x0000_i1028" DrawAspect="Content" ObjectID="_1640341049" r:id="rId12"/>
+          <o:OLEObject Type="Embed" ProgID="Visio.Drawing.15" ShapeID="_x0000_i1025" DrawAspect="Content" ObjectID="_1640457731" r:id="rId12"/>
         </w:object>
       </w:r>
     </w:p>
@@ -3597,14 +3446,7 @@
           <w:sz w:val="24"/>
           <w:szCs w:val="24"/>
         </w:rPr>
-        <w:t xml:space="preserve">, </w:t>
-      </w:r>
-      <w:r>
-        <w:rPr>
-          <w:sz w:val="24"/>
-          <w:szCs w:val="24"/>
-        </w:rPr>
-        <w:t>is the result of the collaborative work of Four Students</w:t>
+        <w:t>, is the result of the collaborative work of Four Students</w:t>
       </w:r>
     </w:p>
     <w:p>
@@ -3639,37 +3481,12 @@
           <w:szCs w:val="24"/>
         </w:rPr>
       </w:pPr>
-      <w:proofErr w:type="spellStart"/>
-      <w:r>
-        <w:rPr>
-          <w:sz w:val="24"/>
-          <w:szCs w:val="24"/>
-        </w:rPr>
-        <w:t>Essam</w:t>
-      </w:r>
-      <w:proofErr w:type="spellEnd"/>
-      <w:r>
-        <w:rPr>
-          <w:sz w:val="24"/>
-          <w:szCs w:val="24"/>
-        </w:rPr>
-        <w:t xml:space="preserve"> </w:t>
-      </w:r>
-      <w:proofErr w:type="spellStart"/>
-      <w:r>
-        <w:rPr>
-          <w:sz w:val="24"/>
-          <w:szCs w:val="24"/>
-        </w:rPr>
-        <w:t>Harus</w:t>
-      </w:r>
-      <w:proofErr w:type="spellEnd"/>
-      <w:r>
-        <w:rPr>
-          <w:sz w:val="24"/>
-          <w:szCs w:val="24"/>
-        </w:rPr>
-        <w:t xml:space="preserve"> - SCRUM Master</w:t>
+      <w:r>
+        <w:rPr>
+          <w:sz w:val="24"/>
+          <w:szCs w:val="24"/>
+        </w:rPr>
+        <w:t>Essam Harus - SCRUM Master</w:t>
       </w:r>
     </w:p>
     <w:p>
@@ -3767,49 +3584,7 @@
           <w:sz w:val="24"/>
           <w:szCs w:val="24"/>
         </w:rPr>
-        <w:t xml:space="preserve"> we would like to give a special thanks and </w:t>
-      </w:r>
-      <w:r>
-        <w:rPr>
-          <w:sz w:val="24"/>
-          <w:szCs w:val="24"/>
-        </w:rPr>
-        <w:t>gratitude</w:t>
-      </w:r>
-      <w:r>
-        <w:rPr>
-          <w:sz w:val="24"/>
-          <w:szCs w:val="24"/>
-        </w:rPr>
-        <w:t xml:space="preserve"> to RBK and all its </w:t>
-      </w:r>
-      <w:r>
-        <w:rPr>
-          <w:sz w:val="24"/>
-          <w:szCs w:val="24"/>
-        </w:rPr>
-        <w:t>associates</w:t>
-      </w:r>
-      <w:r>
-        <w:rPr>
-          <w:sz w:val="24"/>
-          <w:szCs w:val="24"/>
-        </w:rPr>
-        <w:t xml:space="preserve">, for giving us this opportunity to improve our self’s and plant in us the ability to </w:t>
-      </w:r>
-      <w:r>
-        <w:rPr>
-          <w:sz w:val="24"/>
-          <w:szCs w:val="24"/>
-        </w:rPr>
-        <w:t>autonomously</w:t>
-      </w:r>
-      <w:r>
-        <w:rPr>
-          <w:sz w:val="24"/>
-          <w:szCs w:val="24"/>
-        </w:rPr>
-        <w:t xml:space="preserve"> learn anything</w:t>
+        <w:t xml:space="preserve"> we would like to give a special thanks and gratitude to RBK and all its associates, for giving us this opportunity to improve our self’s and plant in us the ability to autonomously learn anything</w:t>
       </w:r>
       <w:r>
         <w:rPr>
@@ -3831,21 +3606,7 @@
           <w:sz w:val="24"/>
           <w:szCs w:val="24"/>
         </w:rPr>
-        <w:t xml:space="preserve">And we hope that our project meats the </w:t>
-      </w:r>
-      <w:r>
-        <w:rPr>
-          <w:sz w:val="24"/>
-          <w:szCs w:val="24"/>
-        </w:rPr>
-        <w:t>expectations</w:t>
-      </w:r>
-      <w:r>
-        <w:rPr>
-          <w:sz w:val="24"/>
-          <w:szCs w:val="24"/>
-        </w:rPr>
-        <w:t xml:space="preserve"> of the HIR</w:t>
+        <w:t>And we hope that our project meats the expectations of the HIR</w:t>
       </w:r>
       <w:r>
         <w:rPr>
@@ -3859,14 +3620,7 @@
           <w:sz w:val="24"/>
           <w:szCs w:val="24"/>
         </w:rPr>
-        <w:t xml:space="preserve">program, and meets the </w:t>
-      </w:r>
-      <w:r>
-        <w:rPr>
-          <w:sz w:val="24"/>
-          <w:szCs w:val="24"/>
-        </w:rPr>
-        <w:t>industry standards</w:t>
+        <w:t>program, and meets the industry standards</w:t>
       </w:r>
     </w:p>
     <w:p/>
@@ -3959,8 +3713,6 @@
         <w:ind w:left="360"/>
         <w:jc w:val="center"/>
       </w:pPr>
-      <w:bookmarkStart w:id="0" w:name="_GoBack"/>
-      <w:bookmarkEnd w:id="0"/>
     </w:p>
     <w:sectPr>
       <w:headerReference w:type="default" r:id="rId13"/>
@@ -5638,6 +5390,7 @@
     <w:rsid w:val="003B5568"/>
     <w:rsid w:val="00463FCA"/>
     <w:rsid w:val="005853BA"/>
+    <w:rsid w:val="005A03D6"/>
     <w:rsid w:val="0068057B"/>
     <w:rsid w:val="006A19CE"/>
     <w:rsid w:val="009A3734"/>
@@ -6428,7 +6181,7 @@
 </file>
 
 <file path=customXml/itemProps2.xml><?xml version="1.0" encoding="utf-8"?>
-<ds:datastoreItem xmlns:ds="http://schemas.openxmlformats.org/officeDocument/2006/customXml" ds:itemID="{26A3F32D-9134-4111-A8D9-4BD374FD5AE0}">
+<ds:datastoreItem xmlns:ds="http://schemas.openxmlformats.org/officeDocument/2006/customXml" ds:itemID="{2667B36D-DDCA-4D87-A784-6BC6A218A774}">
   <ds:schemaRefs>
     <ds:schemaRef ds:uri="http://schemas.openxmlformats.org/officeDocument/2006/bibliography"/>
   </ds:schemaRefs>

</xml_diff>